<commit_message>
cosa esta de dsm pdf
</commit_message>
<xml_diff>
--- a/Desarrollo/SDM/Transformación de formatos.docx
+++ b/Desarrollo/SDM/Transformación de formatos.docx
@@ -162,15 +162,24 @@
         <w:rPr>
           <w:lang w:val="es-ES"/>
         </w:rPr>
-        <w:t>Desafortunadamente</w:t>
+        <w:t>La información que el usuario puede exportar es el expediente académico del alumno y la lista de autorizados de una excursión de un profesor.</w:t>
       </w:r>
       <w:bookmarkStart w:id="0" w:name="_GoBack"/>
       <w:bookmarkEnd w:id="0"/>
-      <w:r>
-        <w:rPr>
-          <w:lang w:val="es-ES"/>
-        </w:rPr>
-        <w:t>, no funciona en el navegador Edge, sin embargo funciona correctamente en los navegadores Firefox y Chrome.</w:t>
+    </w:p>
+    <w:p>
+      <w:pPr>
+        <w:ind w:left="720" w:firstLine="720"/>
+        <w:jc w:val="left"/>
+        <w:rPr>
+          <w:lang w:val="es-ES"/>
+        </w:rPr>
+      </w:pPr>
+      <w:r>
+        <w:rPr>
+          <w:lang w:val="es-ES"/>
+        </w:rPr>
+        <w:t>Desafortunadamente, no funciona en el navegador Edge, sin embargo funciona correctamente en los navegadores Firefox y Chrome.</w:t>
       </w:r>
     </w:p>
     <w:p>

</xml_diff>